<commit_message>
added final course outline
</commit_message>
<xml_diff>
--- a/BIOL5081-2018.docx
+++ b/BIOL5081-2018.docx
@@ -1048,7 +1048,16 @@
                 <w:sz w:val="20"/>
                 <w:szCs w:val="20"/>
               </w:rPr>
-              <w:t xml:space="preserve">        </w:t>
+              <w:t xml:space="preserve">      </w:t>
+            </w:r>
+            <w:r>
+              <w:rPr>
+                <w:rFonts w:ascii="Arial" w:hAnsi="Arial" w:cs="Arial"/>
+                <w:color w:val="000000" w:themeColor="text1"/>
+                <w:sz w:val="20"/>
+                <w:szCs w:val="20"/>
+              </w:rPr>
+              <w:t xml:space="preserve">  </w:t>
             </w:r>
             <w:r>
               <w:rPr>
@@ -1141,6 +1150,15 @@
                 <w:szCs w:val="20"/>
               </w:rPr>
             </w:pPr>
+            <w:r>
+              <w:rPr>
+                <w:rFonts w:ascii="Arial" w:hAnsi="Arial" w:cs="Arial"/>
+                <w:color w:val="000000" w:themeColor="text1"/>
+                <w:sz w:val="20"/>
+                <w:szCs w:val="20"/>
+              </w:rPr>
+              <w:t>Student presentations                          30%</w:t>
+            </w:r>
           </w:p>
           <w:p>
             <w:pPr>
@@ -1152,17 +1170,15 @@
                 <w:szCs w:val="20"/>
               </w:rPr>
             </w:pPr>
-          </w:p>
-          <w:p>
-            <w:pPr>
-              <w:contextualSpacing/>
-              <w:rPr>
-                <w:rFonts w:ascii="Arial" w:hAnsi="Arial" w:cs="Arial"/>
-                <w:color w:val="000000" w:themeColor="text1"/>
-                <w:sz w:val="20"/>
-                <w:szCs w:val="20"/>
-              </w:rPr>
-            </w:pPr>
+            <w:r>
+              <w:rPr>
+                <w:rFonts w:ascii="Arial" w:hAnsi="Arial" w:cs="Arial"/>
+                <w:color w:val="000000" w:themeColor="text1"/>
+                <w:sz w:val="20"/>
+                <w:szCs w:val="20"/>
+              </w:rPr>
+              <w:t>Take-home statistical test                    20%</w:t>
+            </w:r>
           </w:p>
           <w:p>
             <w:pPr>
@@ -1242,6 +1258,7 @@
                 <w:sz w:val="24"/>
                 <w:szCs w:val="24"/>
               </w:rPr>
+              <w:lastRenderedPageBreak/>
               <w:t>Important Dates</w:t>
             </w:r>
           </w:p>
@@ -2198,6 +2215,28 @@
               <w:rPr>
                 <w:rFonts w:ascii="Arial" w:hAnsi="Arial" w:cs="Arial"/>
                 <w:color w:val="000000" w:themeColor="text1"/>
+                <w:sz w:val="20"/>
+                <w:szCs w:val="20"/>
+              </w:rPr>
+            </w:pPr>
+            <w:r>
+              <w:rPr>
+                <w:rFonts w:ascii="Arial" w:hAnsi="Arial" w:cs="Arial"/>
+                <w:color w:val="000000" w:themeColor="text1"/>
+                <w:sz w:val="20"/>
+                <w:szCs w:val="20"/>
+              </w:rPr>
+              <w:t>All details and code for first model of course will be freely provided online by Dr. Lortie.</w:t>
+            </w:r>
+          </w:p>
+          <w:p>
+            <w:pPr>
+              <w:autoSpaceDE w:val="0"/>
+              <w:autoSpaceDN w:val="0"/>
+              <w:adjustRightInd w:val="0"/>
+              <w:rPr>
+                <w:rFonts w:ascii="Arial" w:hAnsi="Arial" w:cs="Arial"/>
+                <w:color w:val="000000" w:themeColor="text1"/>
                 <w:sz w:val="24"/>
                 <w:szCs w:val="24"/>
               </w:rPr>
@@ -2209,7 +2248,7 @@
                 <w:sz w:val="20"/>
                 <w:szCs w:val="20"/>
               </w:rPr>
-              <w:t>All details and code for first model of course will be freely provided online by Dr. Lortie.</w:t>
+              <w:t>Course materials for Dr. Quinlan’s portion of the course will be provided via Moodle.</w:t>
             </w:r>
           </w:p>
         </w:tc>
@@ -2320,8 +2359,6 @@
               </w:rPr>
               <w:t>R</w:t>
             </w:r>
-            <w:bookmarkStart w:id="0" w:name="_GoBack"/>
-            <w:bookmarkEnd w:id="0"/>
             <w:r>
               <w:rPr>
                 <w:rFonts w:ascii="Arial" w:hAnsi="Arial" w:cs="Arial"/>
@@ -2344,6 +2381,42 @@
                 <w:szCs w:val="20"/>
               </w:rPr>
             </w:pPr>
+            <w:r>
+              <w:rPr>
+                <w:rFonts w:ascii="Arial" w:hAnsi="Arial" w:cs="Arial"/>
+                <w:color w:val="000000" w:themeColor="text1"/>
+                <w:sz w:val="20"/>
+                <w:szCs w:val="20"/>
+              </w:rPr>
+              <w:t>SPSS will also be used to conduct a variety of sta</w:t>
+            </w:r>
+            <w:r>
+              <w:rPr>
+                <w:rFonts w:ascii="Arial" w:hAnsi="Arial" w:cs="Arial"/>
+                <w:color w:val="000000" w:themeColor="text1"/>
+                <w:sz w:val="20"/>
+                <w:szCs w:val="20"/>
+              </w:rPr>
+              <w:t>tistical tests</w:t>
+            </w:r>
+            <w:r>
+              <w:rPr>
+                <w:rFonts w:ascii="Arial" w:hAnsi="Arial" w:cs="Arial"/>
+                <w:color w:val="000000" w:themeColor="text1"/>
+                <w:sz w:val="20"/>
+                <w:szCs w:val="20"/>
+              </w:rPr>
+              <w:t>.</w:t>
+            </w:r>
+            <w:r>
+              <w:rPr>
+                <w:rFonts w:ascii="Arial" w:hAnsi="Arial" w:cs="Arial"/>
+                <w:color w:val="000000" w:themeColor="text1"/>
+                <w:sz w:val="20"/>
+                <w:szCs w:val="20"/>
+              </w:rPr>
+              <w:t xml:space="preserve"> </w:t>
+            </w:r>
           </w:p>
         </w:tc>
       </w:tr>
@@ -2539,6 +2612,72 @@
                 <w:sz w:val="20"/>
               </w:rPr>
               <w:t>is testable.</w:t>
+            </w:r>
+            <w:r>
+              <w:rPr>
+                <w:rFonts w:ascii="Arial" w:eastAsia="Times New Roman" w:hAnsi="Arial" w:cs="Times New Roman"/>
+                <w:bCs/>
+                <w:sz w:val="20"/>
+              </w:rPr>
+              <w:t xml:space="preserve">  For module 1, b</w:t>
+            </w:r>
+            <w:r>
+              <w:rPr>
+                <w:rFonts w:ascii="Arial" w:eastAsia="Times New Roman" w:hAnsi="Arial" w:cs="Times New Roman"/>
+                <w:bCs/>
+                <w:sz w:val="20"/>
+              </w:rPr>
+              <w:t>oth assignments must be submitted to turnitin.com</w:t>
+            </w:r>
+            <w:r>
+              <w:rPr>
+                <w:rFonts w:ascii="Arial" w:eastAsia="Times New Roman" w:hAnsi="Arial" w:cs="Times New Roman"/>
+                <w:bCs/>
+                <w:sz w:val="20"/>
+              </w:rPr>
+              <w:t>.</w:t>
+            </w:r>
+          </w:p>
+          <w:p>
+            <w:pPr>
+              <w:widowControl w:val="0"/>
+              <w:autoSpaceDE w:val="0"/>
+              <w:autoSpaceDN w:val="0"/>
+              <w:adjustRightInd w:val="0"/>
+              <w:rPr>
+                <w:rFonts w:ascii="Arial" w:eastAsia="Times New Roman" w:hAnsi="Arial" w:cs="Times New Roman"/>
+                <w:bCs/>
+                <w:sz w:val="20"/>
+              </w:rPr>
+            </w:pPr>
+            <w:r>
+              <w:rPr>
+                <w:rFonts w:ascii="Arial" w:eastAsia="Times New Roman" w:hAnsi="Arial" w:cs="Times New Roman"/>
+                <w:bCs/>
+                <w:sz w:val="20"/>
+              </w:rPr>
+              <w:t>Class ID: 18910126</w:t>
+            </w:r>
+          </w:p>
+          <w:p>
+            <w:pPr>
+              <w:widowControl w:val="0"/>
+              <w:autoSpaceDE w:val="0"/>
+              <w:autoSpaceDN w:val="0"/>
+              <w:adjustRightInd w:val="0"/>
+              <w:rPr>
+                <w:rFonts w:ascii="Arial" w:eastAsia="Times New Roman" w:hAnsi="Arial" w:cs="Times New Roman"/>
+                <w:bCs/>
+                <w:sz w:val="20"/>
+              </w:rPr>
+            </w:pPr>
+            <w:r>
+              <w:rPr>
+                <w:rFonts w:ascii="Arial" w:eastAsia="Times New Roman" w:hAnsi="Arial" w:cs="Times New Roman"/>
+                <w:bCs/>
+                <w:sz w:val="20"/>
+              </w:rPr>
+              <w:t>Key: rstats4bio</w:t>
             </w:r>
           </w:p>
           <w:p>
@@ -3417,21 +3556,8 @@
                 <w:t>http://secretariat-policies.info.yorku.ca/policies/disruptive-andor-harassing-behaviour-in-academic-situations-senate-policy/</w:t>
               </w:r>
             </w:hyperlink>
-          </w:p>
-          <w:p>
-            <w:pPr>
-              <w:autoSpaceDE w:val="0"/>
-              <w:autoSpaceDN w:val="0"/>
-              <w:adjustRightInd w:val="0"/>
-              <w:ind w:left="360"/>
-              <w:rPr>
-                <w:rFonts w:ascii="Arial" w:hAnsi="Arial" w:cs="Arial"/>
-                <w:color w:val="000000"/>
-                <w:sz w:val="20"/>
-                <w:szCs w:val="20"/>
-                <w:lang w:val="en-US"/>
-              </w:rPr>
-            </w:pPr>
+            <w:bookmarkStart w:id="0" w:name="_GoBack"/>
+            <w:bookmarkEnd w:id="0"/>
           </w:p>
         </w:tc>
       </w:tr>
@@ -4236,15 +4362,6 @@
     <w:lsdException w:name="Strong" w:semiHidden="0" w:uiPriority="22" w:unhideWhenUsed="0" w:qFormat="1"/>
     <w:lsdException w:name="Emphasis" w:semiHidden="0" w:uiPriority="20" w:unhideWhenUsed="0" w:qFormat="1"/>
     <w:lsdException w:name="Table Grid" w:semiHidden="0" w:uiPriority="59" w:unhideWhenUsed="0"/>
-    <w:lsdException w:name="Note Level 1" w:semiHidden="0" w:unhideWhenUsed="0"/>
-    <w:lsdException w:name="Note Level 2" w:semiHidden="0" w:unhideWhenUsed="0"/>
-    <w:lsdException w:name="Note Level 3" w:semiHidden="0" w:unhideWhenUsed="0"/>
-    <w:lsdException w:name="Note Level 4" w:semiHidden="0" w:unhideWhenUsed="0"/>
-    <w:lsdException w:name="Note Level 5" w:semiHidden="0" w:unhideWhenUsed="0"/>
-    <w:lsdException w:name="Note Level 6" w:semiHidden="0" w:unhideWhenUsed="0"/>
-    <w:lsdException w:name="Note Level 7" w:semiHidden="0" w:unhideWhenUsed="0"/>
-    <w:lsdException w:name="Note Level 8" w:semiHidden="0" w:unhideWhenUsed="0"/>
-    <w:lsdException w:name="Note Level 9" w:semiHidden="0" w:unhideWhenUsed="0"/>
     <w:lsdException w:name="Placeholder Text" w:unhideWhenUsed="0"/>
     <w:lsdException w:name="No Spacing" w:semiHidden="0" w:uiPriority="1" w:unhideWhenUsed="0" w:qFormat="1"/>
     <w:lsdException w:name="Light Shading" w:semiHidden="0" w:uiPriority="60" w:unhideWhenUsed="0"/>
@@ -4597,15 +4714,6 @@
     <w:lsdException w:name="Strong" w:semiHidden="0" w:uiPriority="22" w:unhideWhenUsed="0" w:qFormat="1"/>
     <w:lsdException w:name="Emphasis" w:semiHidden="0" w:uiPriority="20" w:unhideWhenUsed="0" w:qFormat="1"/>
     <w:lsdException w:name="Table Grid" w:semiHidden="0" w:uiPriority="59" w:unhideWhenUsed="0"/>
-    <w:lsdException w:name="Note Level 1" w:semiHidden="0" w:unhideWhenUsed="0"/>
-    <w:lsdException w:name="Note Level 2" w:semiHidden="0" w:unhideWhenUsed="0"/>
-    <w:lsdException w:name="Note Level 3" w:semiHidden="0" w:unhideWhenUsed="0"/>
-    <w:lsdException w:name="Note Level 4" w:semiHidden="0" w:unhideWhenUsed="0"/>
-    <w:lsdException w:name="Note Level 5" w:semiHidden="0" w:unhideWhenUsed="0"/>
-    <w:lsdException w:name="Note Level 6" w:semiHidden="0" w:unhideWhenUsed="0"/>
-    <w:lsdException w:name="Note Level 7" w:semiHidden="0" w:unhideWhenUsed="0"/>
-    <w:lsdException w:name="Note Level 8" w:semiHidden="0" w:unhideWhenUsed="0"/>
-    <w:lsdException w:name="Note Level 9" w:semiHidden="0" w:unhideWhenUsed="0"/>
     <w:lsdException w:name="Placeholder Text" w:unhideWhenUsed="0"/>
     <w:lsdException w:name="No Spacing" w:semiHidden="0" w:uiPriority="1" w:unhideWhenUsed="0" w:qFormat="1"/>
     <w:lsdException w:name="Light Shading" w:semiHidden="0" w:uiPriority="60" w:unhideWhenUsed="0"/>
@@ -5204,7 +5312,7 @@
 </file>
 
 <file path=customXml/itemProps1.xml><?xml version="1.0" encoding="utf-8"?>
-<ds:datastoreItem xmlns:ds="http://schemas.openxmlformats.org/officeDocument/2006/customXml" ds:itemID="{C2DF07A4-0338-5745-AB64-6848FDFB4148}">
+<ds:datastoreItem xmlns:ds="http://schemas.openxmlformats.org/officeDocument/2006/customXml" ds:itemID="{191F2FA4-4980-4948-9374-CD228E4F5A54}">
   <ds:schemaRefs>
     <ds:schemaRef ds:uri="http://schemas.openxmlformats.org/officeDocument/2006/bibliography"/>
   </ds:schemaRefs>

</xml_diff>